<commit_message>
likert scale & sop added
</commit_message>
<xml_diff>
--- a/0_MARCH_3_2022/chapter 4.docx
+++ b/0_MARCH_3_2022/chapter 4.docx
@@ -200,6 +200,15 @@
           <w:lang w:val="en-US"/>
         </w:rPr>
         <w:t>¼ inch thick glass wall added to the door frame.</w:t>
+      </w:r>
+      <w:r>
+        <w:rPr>
+          <w:bCs/>
+          <w:sz w:val="24"/>
+          <w:szCs w:val="24"/>
+          <w:lang w:val="en-US"/>
+        </w:rPr>
+        <w:t xml:space="preserve"> </w:t>
       </w:r>
     </w:p>
     <w:p>

</xml_diff>